<commit_message>
Add the 3 social networks logo in images folder
</commit_message>
<xml_diff>
--- a/Créer un site web HTML CSS Bootstrap [Laurent Bourcin].docx
+++ b/Créer un site web HTML CSS Bootstrap [Laurent Bourcin].docx
@@ -17,8 +17,8 @@
         </w:rPr>
       </w:pPr>
       <w:r>
-        <w:object w:dxaOrig="1299" w:dyaOrig="1209">
-          <v:rect xmlns:o="urn:schemas-microsoft-com:office:office" xmlns:v="urn:schemas-microsoft-com:vml" id="rectole0000000000" style="width:64.950000pt;height:60.450000pt" o:preferrelative="t" o:ole="">
+        <w:object w:dxaOrig="1315" w:dyaOrig="1214">
+          <v:rect xmlns:o="urn:schemas-microsoft-com:office:office" xmlns:v="urn:schemas-microsoft-com:vml" id="rectole0000000000" style="width:65.750000pt;height:60.700000pt" o:preferrelative="t" o:ole="">
             <o:lock v:ext="edit"/>
             <v:imagedata xmlns:r="http://schemas.openxmlformats.org/officeDocument/2006/relationships" r:id="docRId1" o:title=""/>
           </v:rect>
@@ -350,7 +350,7 @@
       <w:pPr>
         <w:numPr>
           <w:ilvl w:val="0"/>
-          <w:numId w:val="7"/>
+          <w:numId w:val="5"/>
         </w:numPr>
         <w:spacing w:before="0" w:after="0" w:line="240"/>
         <w:ind w:right="0" w:left="720" w:hanging="360"/>
@@ -509,21 +509,293 @@
           <w:shd w:fill="auto" w:val="clear"/>
         </w:rPr>
       </w:pPr>
-    </w:p>
-    <w:p>
-      <w:pPr>
-        <w:spacing w:before="0" w:after="0" w:line="240"/>
-        <w:ind w:right="0" w:left="0" w:firstLine="0"/>
-        <w:jc w:val="both"/>
-        <w:rPr>
-          <w:rFonts w:ascii="Calibri" w:hAnsi="Calibri" w:cs="Calibri" w:eastAsia="Calibri"/>
-          <w:color w:val="000000"/>
-          <w:spacing w:val="0"/>
-          <w:position w:val="0"/>
-          <w:sz w:val="21"/>
-          <w:shd w:fill="auto" w:val="clear"/>
-        </w:rPr>
-      </w:pPr>
+      <w:r>
+        <w:rPr>
+          <w:rFonts w:ascii="Calibri" w:hAnsi="Calibri" w:cs="Calibri" w:eastAsia="Calibri"/>
+          <w:color w:val="000000"/>
+          <w:spacing w:val="0"/>
+          <w:position w:val="0"/>
+          <w:sz w:val="21"/>
+          <w:shd w:fill="auto" w:val="clear"/>
+        </w:rPr>
+        <w:t xml:space="preserve">4. J'ajoute et commit chaque étapes, régulièrement, afin de ne pas perdre de travail et pouvoir retourner en arrière en cas d'erreur.</w:t>
+      </w:r>
+    </w:p>
+    <w:p>
+      <w:pPr>
+        <w:spacing w:before="0" w:after="0" w:line="240"/>
+        <w:ind w:right="0" w:left="0" w:firstLine="0"/>
+        <w:jc w:val="both"/>
+        <w:rPr>
+          <w:rFonts w:ascii="Calibri" w:hAnsi="Calibri" w:cs="Calibri" w:eastAsia="Calibri"/>
+          <w:color w:val="000000"/>
+          <w:spacing w:val="0"/>
+          <w:position w:val="0"/>
+          <w:sz w:val="21"/>
+          <w:shd w:fill="auto" w:val="clear"/>
+        </w:rPr>
+      </w:pPr>
+    </w:p>
+    <w:p>
+      <w:pPr>
+        <w:spacing w:before="0" w:after="0" w:line="240"/>
+        <w:ind w:right="0" w:left="0" w:firstLine="0"/>
+        <w:jc w:val="both"/>
+        <w:rPr>
+          <w:rFonts w:ascii="Calibri" w:hAnsi="Calibri" w:cs="Calibri" w:eastAsia="Calibri"/>
+          <w:color w:val="000000"/>
+          <w:spacing w:val="0"/>
+          <w:position w:val="0"/>
+          <w:sz w:val="21"/>
+          <w:shd w:fill="auto" w:val="clear"/>
+        </w:rPr>
+      </w:pPr>
+    </w:p>
+    <w:p>
+      <w:pPr>
+        <w:spacing w:before="0" w:after="0" w:line="240"/>
+        <w:ind w:right="0" w:left="0" w:firstLine="0"/>
+        <w:jc w:val="both"/>
+        <w:rPr>
+          <w:rFonts w:ascii="Calibri" w:hAnsi="Calibri" w:cs="Calibri" w:eastAsia="Calibri"/>
+          <w:color w:val="000000"/>
+          <w:spacing w:val="0"/>
+          <w:position w:val="0"/>
+          <w:sz w:val="21"/>
+          <w:shd w:fill="auto" w:val="clear"/>
+        </w:rPr>
+      </w:pPr>
+    </w:p>
+    <w:p>
+      <w:pPr>
+        <w:spacing w:before="0" w:after="0" w:line="240"/>
+        <w:ind w:right="0" w:left="0" w:firstLine="0"/>
+        <w:jc w:val="both"/>
+        <w:rPr>
+          <w:rFonts w:ascii="Calibri" w:hAnsi="Calibri" w:cs="Calibri" w:eastAsia="Calibri"/>
+          <w:color w:val="000000"/>
+          <w:spacing w:val="0"/>
+          <w:position w:val="0"/>
+          <w:sz w:val="21"/>
+          <w:shd w:fill="auto" w:val="clear"/>
+        </w:rPr>
+      </w:pPr>
+    </w:p>
+    <w:p>
+      <w:pPr>
+        <w:spacing w:before="0" w:after="0" w:line="240"/>
+        <w:ind w:right="0" w:left="0" w:firstLine="0"/>
+        <w:jc w:val="both"/>
+        <w:rPr>
+          <w:rFonts w:ascii="Calibri" w:hAnsi="Calibri" w:cs="Calibri" w:eastAsia="Calibri"/>
+          <w:color w:val="000000"/>
+          <w:spacing w:val="0"/>
+          <w:position w:val="0"/>
+          <w:sz w:val="21"/>
+          <w:shd w:fill="auto" w:val="clear"/>
+        </w:rPr>
+      </w:pPr>
+    </w:p>
+    <w:p>
+      <w:pPr>
+        <w:spacing w:before="0" w:after="0" w:line="240"/>
+        <w:ind w:right="0" w:left="0" w:firstLine="0"/>
+        <w:jc w:val="both"/>
+        <w:rPr>
+          <w:rFonts w:ascii="Calibri" w:hAnsi="Calibri" w:cs="Calibri" w:eastAsia="Calibri"/>
+          <w:color w:val="000000"/>
+          <w:spacing w:val="0"/>
+          <w:position w:val="0"/>
+          <w:sz w:val="21"/>
+          <w:shd w:fill="auto" w:val="clear"/>
+        </w:rPr>
+      </w:pPr>
+    </w:p>
+    <w:p>
+      <w:pPr>
+        <w:numPr>
+          <w:ilvl w:val="0"/>
+          <w:numId w:val="8"/>
+        </w:numPr>
+        <w:spacing w:before="0" w:after="0" w:line="240"/>
+        <w:ind w:right="0" w:left="720" w:hanging="360"/>
+        <w:jc w:val="both"/>
+        <w:rPr>
+          <w:rFonts w:ascii="Calibri" w:hAnsi="Calibri" w:cs="Calibri" w:eastAsia="Calibri"/>
+          <w:color w:val="000000"/>
+          <w:spacing w:val="0"/>
+          <w:position w:val="0"/>
+          <w:sz w:val="21"/>
+          <w:shd w:fill="auto" w:val="clear"/>
+        </w:rPr>
+      </w:pPr>
+      <w:r>
+        <w:rPr>
+          <w:rFonts w:ascii="Calibri" w:hAnsi="Calibri" w:cs="Calibri" w:eastAsia="Calibri"/>
+          <w:color w:val="000000"/>
+          <w:spacing w:val="0"/>
+          <w:position w:val="0"/>
+          <w:sz w:val="21"/>
+          <w:shd w:fill="auto" w:val="clear"/>
+        </w:rPr>
+        <w:t xml:space="preserve">Précisez les moyens utilisés. Expliquez tout ce dont vous avez eu besoin pour réaliser vos tâches : langages de programmation, frameworks, outils, logiciels, documentations techniques, etc...</w:t>
+      </w:r>
+    </w:p>
+    <w:p>
+      <w:pPr>
+        <w:spacing w:before="0" w:after="0" w:line="240"/>
+        <w:ind w:right="0" w:left="0" w:firstLine="0"/>
+        <w:jc w:val="both"/>
+        <w:rPr>
+          <w:rFonts w:ascii="Calibri" w:hAnsi="Calibri" w:cs="Calibri" w:eastAsia="Calibri"/>
+          <w:color w:val="000000"/>
+          <w:spacing w:val="0"/>
+          <w:position w:val="0"/>
+          <w:sz w:val="21"/>
+          <w:shd w:fill="auto" w:val="clear"/>
+        </w:rPr>
+      </w:pPr>
+      <w:r>
+        <w:rPr>
+          <w:rFonts w:ascii="Calibri" w:hAnsi="Calibri" w:cs="Calibri" w:eastAsia="Calibri"/>
+          <w:color w:val="000000"/>
+          <w:spacing w:val="0"/>
+          <w:position w:val="0"/>
+          <w:sz w:val="21"/>
+          <w:shd w:fill="auto" w:val="clear"/>
+        </w:rPr>
+        <w:t xml:space="preserve">1. Utilisation de Github via Git Bash, pour développer le projet, conserver son historique et permettre au correcteur d'avoir l'ensemble des informations.</w:t>
+      </w:r>
+    </w:p>
+    <w:p>
+      <w:pPr>
+        <w:spacing w:before="0" w:after="0" w:line="240"/>
+        <w:ind w:right="0" w:left="0" w:firstLine="0"/>
+        <w:jc w:val="both"/>
+        <w:rPr>
+          <w:rFonts w:ascii="Calibri" w:hAnsi="Calibri" w:cs="Calibri" w:eastAsia="Calibri"/>
+          <w:color w:val="000000"/>
+          <w:spacing w:val="0"/>
+          <w:position w:val="0"/>
+          <w:sz w:val="21"/>
+          <w:shd w:fill="auto" w:val="clear"/>
+        </w:rPr>
+      </w:pPr>
+      <w:r>
+        <w:rPr>
+          <w:rFonts w:ascii="Calibri" w:hAnsi="Calibri" w:cs="Calibri" w:eastAsia="Calibri"/>
+          <w:color w:val="000000"/>
+          <w:spacing w:val="0"/>
+          <w:position w:val="0"/>
+          <w:sz w:val="21"/>
+          <w:shd w:fill="auto" w:val="clear"/>
+        </w:rPr>
+        <w:t xml:space="preserve">2. Utilisation du language de description HTML, afin d'ossaturer le projet de site web.</w:t>
+      </w:r>
+    </w:p>
+    <w:p>
+      <w:pPr>
+        <w:spacing w:before="0" w:after="0" w:line="240"/>
+        <w:ind w:right="0" w:left="0" w:firstLine="0"/>
+        <w:jc w:val="both"/>
+        <w:rPr>
+          <w:rFonts w:ascii="Calibri" w:hAnsi="Calibri" w:cs="Calibri" w:eastAsia="Calibri"/>
+          <w:color w:val="000000"/>
+          <w:spacing w:val="0"/>
+          <w:position w:val="0"/>
+          <w:sz w:val="21"/>
+          <w:shd w:fill="auto" w:val="clear"/>
+        </w:rPr>
+      </w:pPr>
+      <w:r>
+        <w:rPr>
+          <w:rFonts w:ascii="Calibri" w:hAnsi="Calibri" w:cs="Calibri" w:eastAsia="Calibri"/>
+          <w:color w:val="000000"/>
+          <w:spacing w:val="0"/>
+          <w:position w:val="0"/>
+          <w:sz w:val="21"/>
+          <w:shd w:fill="auto" w:val="clear"/>
+        </w:rPr>
+        <w:t xml:space="preserve">3. Pour cela, utilisation de l'IDE Visual Studio Code.</w:t>
+      </w:r>
+    </w:p>
+    <w:p>
+      <w:pPr>
+        <w:spacing w:before="0" w:after="0" w:line="240"/>
+        <w:ind w:right="0" w:left="0" w:firstLine="0"/>
+        <w:jc w:val="both"/>
+        <w:rPr>
+          <w:rFonts w:ascii="Calibri" w:hAnsi="Calibri" w:cs="Calibri" w:eastAsia="Calibri"/>
+          <w:color w:val="000000"/>
+          <w:spacing w:val="0"/>
+          <w:position w:val="0"/>
+          <w:sz w:val="21"/>
+          <w:shd w:fill="auto" w:val="clear"/>
+        </w:rPr>
+      </w:pPr>
+      <w:r>
+        <w:rPr>
+          <w:rFonts w:ascii="Calibri" w:hAnsi="Calibri" w:cs="Calibri" w:eastAsia="Calibri"/>
+          <w:color w:val="000000"/>
+          <w:spacing w:val="0"/>
+          <w:position w:val="0"/>
+          <w:sz w:val="21"/>
+          <w:shd w:fill="auto" w:val="clear"/>
+        </w:rPr>
+        <w:t xml:space="preserve">4. Utilisation d'Inkscape pour modéliser la page web voulue et pour la conception du logo.</w:t>
+      </w:r>
+    </w:p>
+    <w:p>
+      <w:pPr>
+        <w:spacing w:before="0" w:after="0" w:line="240"/>
+        <w:ind w:right="0" w:left="0" w:firstLine="0"/>
+        <w:jc w:val="both"/>
+        <w:rPr>
+          <w:rFonts w:ascii="Calibri" w:hAnsi="Calibri" w:cs="Calibri" w:eastAsia="Calibri"/>
+          <w:color w:val="000000"/>
+          <w:spacing w:val="0"/>
+          <w:position w:val="0"/>
+          <w:sz w:val="21"/>
+          <w:shd w:fill="auto" w:val="clear"/>
+        </w:rPr>
+      </w:pPr>
+      <w:r>
+        <w:rPr>
+          <w:rFonts w:ascii="Calibri" w:hAnsi="Calibri" w:cs="Calibri" w:eastAsia="Calibri"/>
+          <w:color w:val="000000"/>
+          <w:spacing w:val="0"/>
+          <w:position w:val="0"/>
+          <w:sz w:val="21"/>
+          <w:shd w:fill="auto" w:val="clear"/>
+        </w:rPr>
+        <w:t xml:space="preserve">5. Utilisation d'une nouvelle branche "html" pour la conception de la partie html.</w:t>
+      </w:r>
+    </w:p>
+    <w:p>
+      <w:pPr>
+        <w:spacing w:before="0" w:after="0" w:line="240"/>
+        <w:ind w:right="0" w:left="0" w:firstLine="0"/>
+        <w:jc w:val="both"/>
+        <w:rPr>
+          <w:rFonts w:ascii="Calibri" w:hAnsi="Calibri" w:cs="Calibri" w:eastAsia="Calibri"/>
+          <w:color w:val="000000"/>
+          <w:spacing w:val="0"/>
+          <w:position w:val="0"/>
+          <w:sz w:val="21"/>
+          <w:shd w:fill="auto" w:val="clear"/>
+        </w:rPr>
+      </w:pPr>
+      <w:r>
+        <w:rPr>
+          <w:rFonts w:ascii="Calibri" w:hAnsi="Calibri" w:cs="Calibri" w:eastAsia="Calibri"/>
+          <w:color w:val="000000"/>
+          <w:spacing w:val="0"/>
+          <w:position w:val="0"/>
+          <w:sz w:val="21"/>
+          <w:shd w:fill="auto" w:val="clear"/>
+        </w:rPr>
+        <w:t xml:space="preserve">6. Je télécharge les logos format pgn des trois réseaux sociaux choisis (Facebook, Twitter et Instagram) que j'enregistre dans le dossier spécifique à cet effet (images), j'ajoute et je commit.</w:t>
+      </w:r>
     </w:p>
     <w:p>
       <w:pPr>
@@ -612,112 +884,109 @@
           <w:sz w:val="21"/>
           <w:shd w:fill="auto" w:val="clear"/>
         </w:rPr>
-        <w:t xml:space="preserve">Précisez les moyens utilisés. Expliquez tout ce dont vous avez eu besoin pour réaliser vos tâches : langages de programmation, frameworks, outils, logiciels, documentations techniques, etc...</w:t>
-      </w:r>
-    </w:p>
-    <w:p>
-      <w:pPr>
-        <w:spacing w:before="0" w:after="0" w:line="240"/>
-        <w:ind w:right="0" w:left="0" w:firstLine="0"/>
-        <w:jc w:val="both"/>
-        <w:rPr>
-          <w:rFonts w:ascii="Calibri" w:hAnsi="Calibri" w:cs="Calibri" w:eastAsia="Calibri"/>
-          <w:color w:val="000000"/>
-          <w:spacing w:val="0"/>
-          <w:position w:val="0"/>
-          <w:sz w:val="21"/>
-          <w:shd w:fill="auto" w:val="clear"/>
-        </w:rPr>
-      </w:pPr>
-      <w:r>
-        <w:rPr>
-          <w:rFonts w:ascii="Calibri" w:hAnsi="Calibri" w:cs="Calibri" w:eastAsia="Calibri"/>
-          <w:color w:val="000000"/>
-          <w:spacing w:val="0"/>
-          <w:position w:val="0"/>
-          <w:sz w:val="21"/>
-          <w:shd w:fill="auto" w:val="clear"/>
-        </w:rPr>
-        <w:t xml:space="preserve">1. Utilisation de Github via Git Bash, pour développer le projet, conserver son historique et permettre au correcteur d'avoir l'ensemble des informations.</w:t>
-      </w:r>
-    </w:p>
-    <w:p>
-      <w:pPr>
-        <w:spacing w:before="0" w:after="0" w:line="240"/>
-        <w:ind w:right="0" w:left="0" w:firstLine="0"/>
-        <w:jc w:val="both"/>
-        <w:rPr>
-          <w:rFonts w:ascii="Calibri" w:hAnsi="Calibri" w:cs="Calibri" w:eastAsia="Calibri"/>
-          <w:color w:val="000000"/>
-          <w:spacing w:val="0"/>
-          <w:position w:val="0"/>
-          <w:sz w:val="21"/>
-          <w:shd w:fill="auto" w:val="clear"/>
-        </w:rPr>
-      </w:pPr>
-      <w:r>
-        <w:rPr>
-          <w:rFonts w:ascii="Calibri" w:hAnsi="Calibri" w:cs="Calibri" w:eastAsia="Calibri"/>
-          <w:color w:val="000000"/>
-          <w:spacing w:val="0"/>
-          <w:position w:val="0"/>
-          <w:sz w:val="21"/>
-          <w:shd w:fill="auto" w:val="clear"/>
-        </w:rPr>
-        <w:t xml:space="preserve">2. Utilisation du language de description HTML, afin d'ossaturer le projet de site web.</w:t>
-      </w:r>
-    </w:p>
-    <w:p>
-      <w:pPr>
-        <w:spacing w:before="0" w:after="0" w:line="240"/>
-        <w:ind w:right="0" w:left="0" w:firstLine="0"/>
-        <w:jc w:val="both"/>
-        <w:rPr>
-          <w:rFonts w:ascii="Calibri" w:hAnsi="Calibri" w:cs="Calibri" w:eastAsia="Calibri"/>
-          <w:color w:val="000000"/>
-          <w:spacing w:val="0"/>
-          <w:position w:val="0"/>
-          <w:sz w:val="21"/>
-          <w:shd w:fill="auto" w:val="clear"/>
-        </w:rPr>
-      </w:pPr>
-      <w:r>
-        <w:rPr>
-          <w:rFonts w:ascii="Calibri" w:hAnsi="Calibri" w:cs="Calibri" w:eastAsia="Calibri"/>
-          <w:color w:val="000000"/>
-          <w:spacing w:val="0"/>
-          <w:position w:val="0"/>
-          <w:sz w:val="21"/>
-          <w:shd w:fill="auto" w:val="clear"/>
-        </w:rPr>
-        <w:t xml:space="preserve">3. Pour cela, utilisation de l'IDE Visual Studio Code.</w:t>
-      </w:r>
-    </w:p>
-    <w:p>
-      <w:pPr>
-        <w:spacing w:before="0" w:after="0" w:line="240"/>
-        <w:ind w:right="0" w:left="0" w:firstLine="0"/>
-        <w:jc w:val="both"/>
-        <w:rPr>
-          <w:rFonts w:ascii="Calibri" w:hAnsi="Calibri" w:cs="Calibri" w:eastAsia="Calibri"/>
-          <w:color w:val="000000"/>
-          <w:spacing w:val="0"/>
-          <w:position w:val="0"/>
-          <w:sz w:val="21"/>
-          <w:shd w:fill="auto" w:val="clear"/>
-        </w:rPr>
-      </w:pPr>
-      <w:r>
-        <w:rPr>
-          <w:rFonts w:ascii="Calibri" w:hAnsi="Calibri" w:cs="Calibri" w:eastAsia="Calibri"/>
-          <w:color w:val="000000"/>
-          <w:spacing w:val="0"/>
-          <w:position w:val="0"/>
-          <w:sz w:val="21"/>
-          <w:shd w:fill="auto" w:val="clear"/>
-        </w:rPr>
-        <w:t xml:space="preserve">4. Utilisation d'Inkscape pour modéliser la page web voulue.</w:t>
-      </w:r>
+        <w:t xml:space="preserve">Contexte. Les noms des organismes, entreprises ou associations, dans lesquels vous avez exercé vos pratiques.</w:t>
+      </w:r>
+    </w:p>
+    <w:p>
+      <w:pPr>
+        <w:spacing w:before="0" w:after="0" w:line="240"/>
+        <w:ind w:right="0" w:left="360" w:firstLine="360"/>
+        <w:jc w:val="both"/>
+        <w:rPr>
+          <w:rFonts w:ascii="Calibri" w:hAnsi="Calibri" w:cs="Calibri" w:eastAsia="Calibri"/>
+          <w:color w:val="000000"/>
+          <w:spacing w:val="0"/>
+          <w:position w:val="0"/>
+          <w:sz w:val="21"/>
+          <w:shd w:fill="auto" w:val="clear"/>
+        </w:rPr>
+      </w:pPr>
+      <w:r>
+        <w:rPr>
+          <w:rFonts w:ascii="Calibri" w:hAnsi="Calibri" w:cs="Calibri" w:eastAsia="Calibri"/>
+          <w:color w:val="000000"/>
+          <w:spacing w:val="0"/>
+          <w:position w:val="0"/>
+          <w:sz w:val="21"/>
+          <w:shd w:fill="auto" w:val="clear"/>
+        </w:rPr>
+        <w:t xml:space="preserve">NB: Pour le cas des exercices et évaluations demandées sur la plateforme Studi, il s'agit de...Studi.</w:t>
+      </w:r>
+    </w:p>
+    <w:p>
+      <w:pPr>
+        <w:spacing w:before="0" w:after="0" w:line="240"/>
+        <w:ind w:right="0" w:left="0" w:firstLine="0"/>
+        <w:jc w:val="both"/>
+        <w:rPr>
+          <w:rFonts w:ascii="Calibri" w:hAnsi="Calibri" w:cs="Calibri" w:eastAsia="Calibri"/>
+          <w:color w:val="000000"/>
+          <w:spacing w:val="0"/>
+          <w:position w:val="0"/>
+          <w:sz w:val="21"/>
+          <w:shd w:fill="auto" w:val="clear"/>
+        </w:rPr>
+      </w:pPr>
+    </w:p>
+    <w:p>
+      <w:pPr>
+        <w:spacing w:before="0" w:after="0" w:line="240"/>
+        <w:ind w:right="0" w:left="0" w:firstLine="0"/>
+        <w:jc w:val="both"/>
+        <w:rPr>
+          <w:rFonts w:ascii="Calibri" w:hAnsi="Calibri" w:cs="Calibri" w:eastAsia="Calibri"/>
+          <w:color w:val="000000"/>
+          <w:spacing w:val="0"/>
+          <w:position w:val="0"/>
+          <w:sz w:val="21"/>
+          <w:shd w:fill="auto" w:val="clear"/>
+        </w:rPr>
+      </w:pPr>
+    </w:p>
+    <w:p>
+      <w:pPr>
+        <w:spacing w:before="0" w:after="0" w:line="240"/>
+        <w:ind w:right="0" w:left="0" w:firstLine="0"/>
+        <w:jc w:val="both"/>
+        <w:rPr>
+          <w:rFonts w:ascii="Calibri" w:hAnsi="Calibri" w:cs="Calibri" w:eastAsia="Calibri"/>
+          <w:color w:val="000000"/>
+          <w:spacing w:val="0"/>
+          <w:position w:val="0"/>
+          <w:sz w:val="21"/>
+          <w:shd w:fill="auto" w:val="clear"/>
+        </w:rPr>
+      </w:pPr>
+    </w:p>
+    <w:p>
+      <w:pPr>
+        <w:spacing w:before="0" w:after="0" w:line="240"/>
+        <w:ind w:right="0" w:left="0" w:firstLine="0"/>
+        <w:jc w:val="both"/>
+        <w:rPr>
+          <w:rFonts w:ascii="Calibri" w:hAnsi="Calibri" w:cs="Calibri" w:eastAsia="Calibri"/>
+          <w:color w:val="000000"/>
+          <w:spacing w:val="0"/>
+          <w:position w:val="0"/>
+          <w:sz w:val="21"/>
+          <w:shd w:fill="auto" w:val="clear"/>
+        </w:rPr>
+      </w:pPr>
+    </w:p>
+    <w:p>
+      <w:pPr>
+        <w:spacing w:before="0" w:after="0" w:line="240"/>
+        <w:ind w:right="0" w:left="0" w:firstLine="0"/>
+        <w:jc w:val="both"/>
+        <w:rPr>
+          <w:rFonts w:ascii="Calibri" w:hAnsi="Calibri" w:cs="Calibri" w:eastAsia="Calibri"/>
+          <w:color w:val="000000"/>
+          <w:spacing w:val="0"/>
+          <w:position w:val="0"/>
+          <w:sz w:val="21"/>
+          <w:shd w:fill="auto" w:val="clear"/>
+        </w:rPr>
+      </w:pPr>
     </w:p>
     <w:p>
       <w:pPr>
@@ -798,213 +1067,7 @@
       <w:pPr>
         <w:numPr>
           <w:ilvl w:val="0"/>
-          <w:numId w:val="12"/>
-        </w:numPr>
-        <w:spacing w:before="0" w:after="0" w:line="240"/>
-        <w:ind w:right="0" w:left="720" w:hanging="360"/>
-        <w:jc w:val="both"/>
-        <w:rPr>
-          <w:rFonts w:ascii="Calibri" w:hAnsi="Calibri" w:cs="Calibri" w:eastAsia="Calibri"/>
-          <w:color w:val="000000"/>
-          <w:spacing w:val="0"/>
-          <w:position w:val="0"/>
-          <w:sz w:val="21"/>
-          <w:shd w:fill="auto" w:val="clear"/>
-        </w:rPr>
-      </w:pPr>
-      <w:r>
-        <w:rPr>
-          <w:rFonts w:ascii="Calibri" w:hAnsi="Calibri" w:cs="Calibri" w:eastAsia="Calibri"/>
-          <w:color w:val="000000"/>
-          <w:spacing w:val="0"/>
-          <w:position w:val="0"/>
-          <w:sz w:val="21"/>
-          <w:shd w:fill="auto" w:val="clear"/>
-        </w:rPr>
-        <w:t xml:space="preserve">Contexte. Les noms des organismes, entreprises ou associations, dans lesquels vous avez exercé vos pratiques.</w:t>
-      </w:r>
-    </w:p>
-    <w:p>
-      <w:pPr>
-        <w:spacing w:before="0" w:after="0" w:line="240"/>
-        <w:ind w:right="0" w:left="360" w:firstLine="360"/>
-        <w:jc w:val="both"/>
-        <w:rPr>
-          <w:rFonts w:ascii="Calibri" w:hAnsi="Calibri" w:cs="Calibri" w:eastAsia="Calibri"/>
-          <w:color w:val="000000"/>
-          <w:spacing w:val="0"/>
-          <w:position w:val="0"/>
-          <w:sz w:val="21"/>
-          <w:shd w:fill="auto" w:val="clear"/>
-        </w:rPr>
-      </w:pPr>
-      <w:r>
-        <w:rPr>
-          <w:rFonts w:ascii="Calibri" w:hAnsi="Calibri" w:cs="Calibri" w:eastAsia="Calibri"/>
-          <w:color w:val="000000"/>
-          <w:spacing w:val="0"/>
-          <w:position w:val="0"/>
-          <w:sz w:val="21"/>
-          <w:shd w:fill="auto" w:val="clear"/>
-        </w:rPr>
-        <w:t xml:space="preserve">NB: Pour le cas des exercices et évaluations demandées sur la plateforme Studi, il s'agit de...Studi.</w:t>
-      </w:r>
-    </w:p>
-    <w:p>
-      <w:pPr>
-        <w:spacing w:before="0" w:after="0" w:line="240"/>
-        <w:ind w:right="0" w:left="0" w:firstLine="0"/>
-        <w:jc w:val="both"/>
-        <w:rPr>
-          <w:rFonts w:ascii="Calibri" w:hAnsi="Calibri" w:cs="Calibri" w:eastAsia="Calibri"/>
-          <w:color w:val="000000"/>
-          <w:spacing w:val="0"/>
-          <w:position w:val="0"/>
-          <w:sz w:val="21"/>
-          <w:shd w:fill="auto" w:val="clear"/>
-        </w:rPr>
-      </w:pPr>
-    </w:p>
-    <w:p>
-      <w:pPr>
-        <w:spacing w:before="0" w:after="0" w:line="240"/>
-        <w:ind w:right="0" w:left="0" w:firstLine="0"/>
-        <w:jc w:val="both"/>
-        <w:rPr>
-          <w:rFonts w:ascii="Calibri" w:hAnsi="Calibri" w:cs="Calibri" w:eastAsia="Calibri"/>
-          <w:color w:val="000000"/>
-          <w:spacing w:val="0"/>
-          <w:position w:val="0"/>
-          <w:sz w:val="21"/>
-          <w:shd w:fill="auto" w:val="clear"/>
-        </w:rPr>
-      </w:pPr>
-    </w:p>
-    <w:p>
-      <w:pPr>
-        <w:spacing w:before="0" w:after="0" w:line="240"/>
-        <w:ind w:right="0" w:left="0" w:firstLine="0"/>
-        <w:jc w:val="both"/>
-        <w:rPr>
-          <w:rFonts w:ascii="Calibri" w:hAnsi="Calibri" w:cs="Calibri" w:eastAsia="Calibri"/>
-          <w:color w:val="000000"/>
-          <w:spacing w:val="0"/>
-          <w:position w:val="0"/>
-          <w:sz w:val="21"/>
-          <w:shd w:fill="auto" w:val="clear"/>
-        </w:rPr>
-      </w:pPr>
-    </w:p>
-    <w:p>
-      <w:pPr>
-        <w:spacing w:before="0" w:after="0" w:line="240"/>
-        <w:ind w:right="0" w:left="0" w:firstLine="0"/>
-        <w:jc w:val="both"/>
-        <w:rPr>
-          <w:rFonts w:ascii="Calibri" w:hAnsi="Calibri" w:cs="Calibri" w:eastAsia="Calibri"/>
-          <w:color w:val="000000"/>
-          <w:spacing w:val="0"/>
-          <w:position w:val="0"/>
-          <w:sz w:val="21"/>
-          <w:shd w:fill="auto" w:val="clear"/>
-        </w:rPr>
-      </w:pPr>
-    </w:p>
-    <w:p>
-      <w:pPr>
-        <w:spacing w:before="0" w:after="0" w:line="240"/>
-        <w:ind w:right="0" w:left="0" w:firstLine="0"/>
-        <w:jc w:val="both"/>
-        <w:rPr>
-          <w:rFonts w:ascii="Calibri" w:hAnsi="Calibri" w:cs="Calibri" w:eastAsia="Calibri"/>
-          <w:color w:val="000000"/>
-          <w:spacing w:val="0"/>
-          <w:position w:val="0"/>
-          <w:sz w:val="21"/>
-          <w:shd w:fill="auto" w:val="clear"/>
-        </w:rPr>
-      </w:pPr>
-    </w:p>
-    <w:p>
-      <w:pPr>
-        <w:spacing w:before="0" w:after="0" w:line="240"/>
-        <w:ind w:right="0" w:left="0" w:firstLine="0"/>
-        <w:jc w:val="both"/>
-        <w:rPr>
-          <w:rFonts w:ascii="Calibri" w:hAnsi="Calibri" w:cs="Calibri" w:eastAsia="Calibri"/>
-          <w:color w:val="000000"/>
-          <w:spacing w:val="0"/>
-          <w:position w:val="0"/>
-          <w:sz w:val="21"/>
-          <w:shd w:fill="auto" w:val="clear"/>
-        </w:rPr>
-      </w:pPr>
-    </w:p>
-    <w:p>
-      <w:pPr>
-        <w:spacing w:before="0" w:after="0" w:line="240"/>
-        <w:ind w:right="0" w:left="0" w:firstLine="0"/>
-        <w:jc w:val="both"/>
-        <w:rPr>
-          <w:rFonts w:ascii="Calibri" w:hAnsi="Calibri" w:cs="Calibri" w:eastAsia="Calibri"/>
-          <w:color w:val="000000"/>
-          <w:spacing w:val="0"/>
-          <w:position w:val="0"/>
-          <w:sz w:val="21"/>
-          <w:shd w:fill="auto" w:val="clear"/>
-        </w:rPr>
-      </w:pPr>
-    </w:p>
-    <w:p>
-      <w:pPr>
-        <w:spacing w:before="0" w:after="0" w:line="240"/>
-        <w:ind w:right="0" w:left="0" w:firstLine="0"/>
-        <w:jc w:val="both"/>
-        <w:rPr>
-          <w:rFonts w:ascii="Calibri" w:hAnsi="Calibri" w:cs="Calibri" w:eastAsia="Calibri"/>
-          <w:color w:val="000000"/>
-          <w:spacing w:val="0"/>
-          <w:position w:val="0"/>
-          <w:sz w:val="21"/>
-          <w:shd w:fill="auto" w:val="clear"/>
-        </w:rPr>
-      </w:pPr>
-    </w:p>
-    <w:p>
-      <w:pPr>
-        <w:spacing w:before="0" w:after="0" w:line="240"/>
-        <w:ind w:right="0" w:left="0" w:firstLine="0"/>
-        <w:jc w:val="both"/>
-        <w:rPr>
-          <w:rFonts w:ascii="Calibri" w:hAnsi="Calibri" w:cs="Calibri" w:eastAsia="Calibri"/>
-          <w:color w:val="000000"/>
-          <w:spacing w:val="0"/>
-          <w:position w:val="0"/>
-          <w:sz w:val="21"/>
-          <w:shd w:fill="auto" w:val="clear"/>
-        </w:rPr>
-      </w:pPr>
-    </w:p>
-    <w:p>
-      <w:pPr>
-        <w:spacing w:before="0" w:after="0" w:line="240"/>
-        <w:ind w:right="0" w:left="0" w:firstLine="0"/>
-        <w:jc w:val="both"/>
-        <w:rPr>
-          <w:rFonts w:ascii="Calibri" w:hAnsi="Calibri" w:cs="Calibri" w:eastAsia="Calibri"/>
-          <w:color w:val="000000"/>
-          <w:spacing w:val="0"/>
-          <w:position w:val="0"/>
-          <w:sz w:val="21"/>
-          <w:shd w:fill="auto" w:val="clear"/>
-        </w:rPr>
-      </w:pPr>
-    </w:p>
-    <w:p>
-      <w:pPr>
-        <w:numPr>
-          <w:ilvl w:val="0"/>
-          <w:numId w:val="15"/>
+          <w:numId w:val="13"/>
         </w:numPr>
         <w:spacing w:before="0" w:after="0" w:line="240"/>
         <w:ind w:right="0" w:left="0" w:firstLine="0"/>
@@ -1222,16 +1285,16 @@
       <w:lvlText w:val="•"/>
     </w:lvl>
   </w:abstractNum>
-  <w:num w:numId="7">
+  <w:num w:numId="5">
     <w:abstractNumId w:val="18"/>
   </w:num>
-  <w:num w:numId="10">
+  <w:num w:numId="8">
     <w:abstractNumId w:val="12"/>
   </w:num>
-  <w:num w:numId="12">
+  <w:num w:numId="10">
     <w:abstractNumId w:val="6"/>
   </w:num>
-  <w:num w:numId="15">
+  <w:num w:numId="13">
     <w:abstractNumId w:val="0"/>
   </w:num>
 </w:numbering>

</xml_diff>

<commit_message>
Add nasa, cnrs and association_mars files in images folder and index.html file
</commit_message>
<xml_diff>
--- a/Créer un site web HTML CSS Bootstrap [Laurent Bourcin].docx
+++ b/Créer un site web HTML CSS Bootstrap [Laurent Bourcin].docx
@@ -795,6 +795,32 @@
           <w:shd w:fill="auto" w:val="clear"/>
         </w:rPr>
         <w:t xml:space="preserve">6. Je télécharge les logos format pgn des trois réseaux sociaux choisis (Facebook, Twitter et Instagram) que j'enregistre dans le dossier spécifique à cet effet (images), j'ajoute et je commit.</w:t>
+      </w:r>
+    </w:p>
+    <w:p>
+      <w:pPr>
+        <w:spacing w:before="0" w:after="0" w:line="240"/>
+        <w:ind w:right="0" w:left="0" w:firstLine="0"/>
+        <w:jc w:val="both"/>
+        <w:rPr>
+          <w:rFonts w:ascii="Calibri" w:hAnsi="Calibri" w:cs="Calibri" w:eastAsia="Calibri"/>
+          <w:color w:val="000000"/>
+          <w:spacing w:val="0"/>
+          <w:position w:val="0"/>
+          <w:sz w:val="21"/>
+          <w:shd w:fill="auto" w:val="clear"/>
+        </w:rPr>
+      </w:pPr>
+      <w:r>
+        <w:rPr>
+          <w:rFonts w:ascii="Calibri" w:hAnsi="Calibri" w:cs="Calibri" w:eastAsia="Calibri"/>
+          <w:color w:val="000000"/>
+          <w:spacing w:val="0"/>
+          <w:position w:val="0"/>
+          <w:sz w:val="21"/>
+          <w:shd w:fill="auto" w:val="clear"/>
+        </w:rPr>
+        <w:t xml:space="preserve">7. Conception de toute la partie html, sans style, avec un main et un footer (et ajout de logos comme pour le header).</w:t>
       </w:r>
     </w:p>
     <w:p>

</xml_diff>

<commit_message>
Add links for all logos in index.html file
</commit_message>
<xml_diff>
--- a/Créer un site web HTML CSS Bootstrap [Laurent Bourcin].docx
+++ b/Créer un site web HTML CSS Bootstrap [Laurent Bourcin].docx
@@ -535,230 +535,6 @@
           <w:shd w:fill="auto" w:val="clear"/>
         </w:rPr>
       </w:pPr>
-    </w:p>
-    <w:p>
-      <w:pPr>
-        <w:spacing w:before="0" w:after="0" w:line="240"/>
-        <w:ind w:right="0" w:left="0" w:firstLine="0"/>
-        <w:jc w:val="both"/>
-        <w:rPr>
-          <w:rFonts w:ascii="Calibri" w:hAnsi="Calibri" w:cs="Calibri" w:eastAsia="Calibri"/>
-          <w:color w:val="000000"/>
-          <w:spacing w:val="0"/>
-          <w:position w:val="0"/>
-          <w:sz w:val="21"/>
-          <w:shd w:fill="auto" w:val="clear"/>
-        </w:rPr>
-      </w:pPr>
-    </w:p>
-    <w:p>
-      <w:pPr>
-        <w:spacing w:before="0" w:after="0" w:line="240"/>
-        <w:ind w:right="0" w:left="0" w:firstLine="0"/>
-        <w:jc w:val="both"/>
-        <w:rPr>
-          <w:rFonts w:ascii="Calibri" w:hAnsi="Calibri" w:cs="Calibri" w:eastAsia="Calibri"/>
-          <w:color w:val="000000"/>
-          <w:spacing w:val="0"/>
-          <w:position w:val="0"/>
-          <w:sz w:val="21"/>
-          <w:shd w:fill="auto" w:val="clear"/>
-        </w:rPr>
-      </w:pPr>
-    </w:p>
-    <w:p>
-      <w:pPr>
-        <w:spacing w:before="0" w:after="0" w:line="240"/>
-        <w:ind w:right="0" w:left="0" w:firstLine="0"/>
-        <w:jc w:val="both"/>
-        <w:rPr>
-          <w:rFonts w:ascii="Calibri" w:hAnsi="Calibri" w:cs="Calibri" w:eastAsia="Calibri"/>
-          <w:color w:val="000000"/>
-          <w:spacing w:val="0"/>
-          <w:position w:val="0"/>
-          <w:sz w:val="21"/>
-          <w:shd w:fill="auto" w:val="clear"/>
-        </w:rPr>
-      </w:pPr>
-    </w:p>
-    <w:p>
-      <w:pPr>
-        <w:spacing w:before="0" w:after="0" w:line="240"/>
-        <w:ind w:right="0" w:left="0" w:firstLine="0"/>
-        <w:jc w:val="both"/>
-        <w:rPr>
-          <w:rFonts w:ascii="Calibri" w:hAnsi="Calibri" w:cs="Calibri" w:eastAsia="Calibri"/>
-          <w:color w:val="000000"/>
-          <w:spacing w:val="0"/>
-          <w:position w:val="0"/>
-          <w:sz w:val="21"/>
-          <w:shd w:fill="auto" w:val="clear"/>
-        </w:rPr>
-      </w:pPr>
-    </w:p>
-    <w:p>
-      <w:pPr>
-        <w:spacing w:before="0" w:after="0" w:line="240"/>
-        <w:ind w:right="0" w:left="0" w:firstLine="0"/>
-        <w:jc w:val="both"/>
-        <w:rPr>
-          <w:rFonts w:ascii="Calibri" w:hAnsi="Calibri" w:cs="Calibri" w:eastAsia="Calibri"/>
-          <w:color w:val="000000"/>
-          <w:spacing w:val="0"/>
-          <w:position w:val="0"/>
-          <w:sz w:val="21"/>
-          <w:shd w:fill="auto" w:val="clear"/>
-        </w:rPr>
-      </w:pPr>
-    </w:p>
-    <w:p>
-      <w:pPr>
-        <w:numPr>
-          <w:ilvl w:val="0"/>
-          <w:numId w:val="8"/>
-        </w:numPr>
-        <w:spacing w:before="0" w:after="0" w:line="240"/>
-        <w:ind w:right="0" w:left="720" w:hanging="360"/>
-        <w:jc w:val="both"/>
-        <w:rPr>
-          <w:rFonts w:ascii="Calibri" w:hAnsi="Calibri" w:cs="Calibri" w:eastAsia="Calibri"/>
-          <w:color w:val="000000"/>
-          <w:spacing w:val="0"/>
-          <w:position w:val="0"/>
-          <w:sz w:val="21"/>
-          <w:shd w:fill="auto" w:val="clear"/>
-        </w:rPr>
-      </w:pPr>
-      <w:r>
-        <w:rPr>
-          <w:rFonts w:ascii="Calibri" w:hAnsi="Calibri" w:cs="Calibri" w:eastAsia="Calibri"/>
-          <w:color w:val="000000"/>
-          <w:spacing w:val="0"/>
-          <w:position w:val="0"/>
-          <w:sz w:val="21"/>
-          <w:shd w:fill="auto" w:val="clear"/>
-        </w:rPr>
-        <w:t xml:space="preserve">Précisez les moyens utilisés. Expliquez tout ce dont vous avez eu besoin pour réaliser vos tâches : langages de programmation, frameworks, outils, logiciels, documentations techniques, etc...</w:t>
-      </w:r>
-    </w:p>
-    <w:p>
-      <w:pPr>
-        <w:spacing w:before="0" w:after="0" w:line="240"/>
-        <w:ind w:right="0" w:left="0" w:firstLine="0"/>
-        <w:jc w:val="both"/>
-        <w:rPr>
-          <w:rFonts w:ascii="Calibri" w:hAnsi="Calibri" w:cs="Calibri" w:eastAsia="Calibri"/>
-          <w:color w:val="000000"/>
-          <w:spacing w:val="0"/>
-          <w:position w:val="0"/>
-          <w:sz w:val="21"/>
-          <w:shd w:fill="auto" w:val="clear"/>
-        </w:rPr>
-      </w:pPr>
-      <w:r>
-        <w:rPr>
-          <w:rFonts w:ascii="Calibri" w:hAnsi="Calibri" w:cs="Calibri" w:eastAsia="Calibri"/>
-          <w:color w:val="000000"/>
-          <w:spacing w:val="0"/>
-          <w:position w:val="0"/>
-          <w:sz w:val="21"/>
-          <w:shd w:fill="auto" w:val="clear"/>
-        </w:rPr>
-        <w:t xml:space="preserve">1. Utilisation de Github via Git Bash, pour développer le projet, conserver son historique et permettre au correcteur d'avoir l'ensemble des informations.</w:t>
-      </w:r>
-    </w:p>
-    <w:p>
-      <w:pPr>
-        <w:spacing w:before="0" w:after="0" w:line="240"/>
-        <w:ind w:right="0" w:left="0" w:firstLine="0"/>
-        <w:jc w:val="both"/>
-        <w:rPr>
-          <w:rFonts w:ascii="Calibri" w:hAnsi="Calibri" w:cs="Calibri" w:eastAsia="Calibri"/>
-          <w:color w:val="000000"/>
-          <w:spacing w:val="0"/>
-          <w:position w:val="0"/>
-          <w:sz w:val="21"/>
-          <w:shd w:fill="auto" w:val="clear"/>
-        </w:rPr>
-      </w:pPr>
-      <w:r>
-        <w:rPr>
-          <w:rFonts w:ascii="Calibri" w:hAnsi="Calibri" w:cs="Calibri" w:eastAsia="Calibri"/>
-          <w:color w:val="000000"/>
-          <w:spacing w:val="0"/>
-          <w:position w:val="0"/>
-          <w:sz w:val="21"/>
-          <w:shd w:fill="auto" w:val="clear"/>
-        </w:rPr>
-        <w:t xml:space="preserve">2. Utilisation du language de description HTML, afin d'ossaturer le projet de site web.</w:t>
-      </w:r>
-    </w:p>
-    <w:p>
-      <w:pPr>
-        <w:spacing w:before="0" w:after="0" w:line="240"/>
-        <w:ind w:right="0" w:left="0" w:firstLine="0"/>
-        <w:jc w:val="both"/>
-        <w:rPr>
-          <w:rFonts w:ascii="Calibri" w:hAnsi="Calibri" w:cs="Calibri" w:eastAsia="Calibri"/>
-          <w:color w:val="000000"/>
-          <w:spacing w:val="0"/>
-          <w:position w:val="0"/>
-          <w:sz w:val="21"/>
-          <w:shd w:fill="auto" w:val="clear"/>
-        </w:rPr>
-      </w:pPr>
-      <w:r>
-        <w:rPr>
-          <w:rFonts w:ascii="Calibri" w:hAnsi="Calibri" w:cs="Calibri" w:eastAsia="Calibri"/>
-          <w:color w:val="000000"/>
-          <w:spacing w:val="0"/>
-          <w:position w:val="0"/>
-          <w:sz w:val="21"/>
-          <w:shd w:fill="auto" w:val="clear"/>
-        </w:rPr>
-        <w:t xml:space="preserve">3. Pour cela, utilisation de l'IDE Visual Studio Code.</w:t>
-      </w:r>
-    </w:p>
-    <w:p>
-      <w:pPr>
-        <w:spacing w:before="0" w:after="0" w:line="240"/>
-        <w:ind w:right="0" w:left="0" w:firstLine="0"/>
-        <w:jc w:val="both"/>
-        <w:rPr>
-          <w:rFonts w:ascii="Calibri" w:hAnsi="Calibri" w:cs="Calibri" w:eastAsia="Calibri"/>
-          <w:color w:val="000000"/>
-          <w:spacing w:val="0"/>
-          <w:position w:val="0"/>
-          <w:sz w:val="21"/>
-          <w:shd w:fill="auto" w:val="clear"/>
-        </w:rPr>
-      </w:pPr>
-      <w:r>
-        <w:rPr>
-          <w:rFonts w:ascii="Calibri" w:hAnsi="Calibri" w:cs="Calibri" w:eastAsia="Calibri"/>
-          <w:color w:val="000000"/>
-          <w:spacing w:val="0"/>
-          <w:position w:val="0"/>
-          <w:sz w:val="21"/>
-          <w:shd w:fill="auto" w:val="clear"/>
-        </w:rPr>
-        <w:t xml:space="preserve">4. Utilisation d'Inkscape pour modéliser la page web voulue et pour la conception du logo.</w:t>
-      </w:r>
-    </w:p>
-    <w:p>
-      <w:pPr>
-        <w:spacing w:before="0" w:after="0" w:line="240"/>
-        <w:ind w:right="0" w:left="0" w:firstLine="0"/>
-        <w:jc w:val="both"/>
-        <w:rPr>
-          <w:rFonts w:ascii="Calibri" w:hAnsi="Calibri" w:cs="Calibri" w:eastAsia="Calibri"/>
-          <w:color w:val="000000"/>
-          <w:spacing w:val="0"/>
-          <w:position w:val="0"/>
-          <w:sz w:val="21"/>
-          <w:shd w:fill="auto" w:val="clear"/>
-        </w:rPr>
-      </w:pPr>
       <w:r>
         <w:rPr>
           <w:rFonts w:ascii="Calibri" w:hAnsi="Calibri" w:cs="Calibri" w:eastAsia="Calibri"/>
@@ -821,6 +597,32 @@
           <w:shd w:fill="auto" w:val="clear"/>
         </w:rPr>
         <w:t xml:space="preserve">7. Conception de toute la partie html, sans style, avec un main et un footer (et ajout de logos comme pour le header).</w:t>
+      </w:r>
+    </w:p>
+    <w:p>
+      <w:pPr>
+        <w:spacing w:before="0" w:after="0" w:line="240"/>
+        <w:ind w:right="0" w:left="0" w:firstLine="0"/>
+        <w:jc w:val="both"/>
+        <w:rPr>
+          <w:rFonts w:ascii="Calibri" w:hAnsi="Calibri" w:cs="Calibri" w:eastAsia="Calibri"/>
+          <w:color w:val="000000"/>
+          <w:spacing w:val="0"/>
+          <w:position w:val="0"/>
+          <w:sz w:val="21"/>
+          <w:shd w:fill="auto" w:val="clear"/>
+        </w:rPr>
+      </w:pPr>
+      <w:r>
+        <w:rPr>
+          <w:rFonts w:ascii="Calibri" w:hAnsi="Calibri" w:cs="Calibri" w:eastAsia="Calibri"/>
+          <w:color w:val="000000"/>
+          <w:spacing w:val="0"/>
+          <w:position w:val="0"/>
+          <w:sz w:val="21"/>
+          <w:shd w:fill="auto" w:val="clear"/>
+        </w:rPr>
+        <w:t xml:space="preserve">8. Merge de la branche "html" à la branche "main" principale, la partie html pure étant finie. Suppression de la branche locale et distante "html".</w:t>
       </w:r>
     </w:p>
     <w:p>
@@ -910,124 +712,112 @@
           <w:sz w:val="21"/>
           <w:shd w:fill="auto" w:val="clear"/>
         </w:rPr>
-        <w:t xml:space="preserve">Contexte. Les noms des organismes, entreprises ou associations, dans lesquels vous avez exercé vos pratiques.</w:t>
-      </w:r>
-    </w:p>
-    <w:p>
-      <w:pPr>
-        <w:spacing w:before="0" w:after="0" w:line="240"/>
-        <w:ind w:right="0" w:left="360" w:firstLine="360"/>
-        <w:jc w:val="both"/>
-        <w:rPr>
-          <w:rFonts w:ascii="Calibri" w:hAnsi="Calibri" w:cs="Calibri" w:eastAsia="Calibri"/>
-          <w:color w:val="000000"/>
-          <w:spacing w:val="0"/>
-          <w:position w:val="0"/>
-          <w:sz w:val="21"/>
-          <w:shd w:fill="auto" w:val="clear"/>
-        </w:rPr>
-      </w:pPr>
-      <w:r>
-        <w:rPr>
-          <w:rFonts w:ascii="Calibri" w:hAnsi="Calibri" w:cs="Calibri" w:eastAsia="Calibri"/>
-          <w:color w:val="000000"/>
-          <w:spacing w:val="0"/>
-          <w:position w:val="0"/>
-          <w:sz w:val="21"/>
-          <w:shd w:fill="auto" w:val="clear"/>
-        </w:rPr>
-        <w:t xml:space="preserve">NB: Pour le cas des exercices et évaluations demandées sur la plateforme Studi, il s'agit de...Studi.</w:t>
-      </w:r>
-    </w:p>
-    <w:p>
-      <w:pPr>
-        <w:spacing w:before="0" w:after="0" w:line="240"/>
-        <w:ind w:right="0" w:left="0" w:firstLine="0"/>
-        <w:jc w:val="both"/>
-        <w:rPr>
-          <w:rFonts w:ascii="Calibri" w:hAnsi="Calibri" w:cs="Calibri" w:eastAsia="Calibri"/>
-          <w:color w:val="000000"/>
-          <w:spacing w:val="0"/>
-          <w:position w:val="0"/>
-          <w:sz w:val="21"/>
-          <w:shd w:fill="auto" w:val="clear"/>
-        </w:rPr>
-      </w:pPr>
-    </w:p>
-    <w:p>
-      <w:pPr>
-        <w:spacing w:before="0" w:after="0" w:line="240"/>
-        <w:ind w:right="0" w:left="0" w:firstLine="0"/>
-        <w:jc w:val="both"/>
-        <w:rPr>
-          <w:rFonts w:ascii="Calibri" w:hAnsi="Calibri" w:cs="Calibri" w:eastAsia="Calibri"/>
-          <w:color w:val="000000"/>
-          <w:spacing w:val="0"/>
-          <w:position w:val="0"/>
-          <w:sz w:val="21"/>
-          <w:shd w:fill="auto" w:val="clear"/>
-        </w:rPr>
-      </w:pPr>
-    </w:p>
-    <w:p>
-      <w:pPr>
-        <w:spacing w:before="0" w:after="0" w:line="240"/>
-        <w:ind w:right="0" w:left="0" w:firstLine="0"/>
-        <w:jc w:val="both"/>
-        <w:rPr>
-          <w:rFonts w:ascii="Calibri" w:hAnsi="Calibri" w:cs="Calibri" w:eastAsia="Calibri"/>
-          <w:color w:val="000000"/>
-          <w:spacing w:val="0"/>
-          <w:position w:val="0"/>
-          <w:sz w:val="21"/>
-          <w:shd w:fill="auto" w:val="clear"/>
-        </w:rPr>
-      </w:pPr>
-    </w:p>
-    <w:p>
-      <w:pPr>
-        <w:spacing w:before="0" w:after="0" w:line="240"/>
-        <w:ind w:right="0" w:left="0" w:firstLine="0"/>
-        <w:jc w:val="both"/>
-        <w:rPr>
-          <w:rFonts w:ascii="Calibri" w:hAnsi="Calibri" w:cs="Calibri" w:eastAsia="Calibri"/>
-          <w:color w:val="000000"/>
-          <w:spacing w:val="0"/>
-          <w:position w:val="0"/>
-          <w:sz w:val="21"/>
-          <w:shd w:fill="auto" w:val="clear"/>
-        </w:rPr>
-      </w:pPr>
-    </w:p>
-    <w:p>
-      <w:pPr>
-        <w:spacing w:before="0" w:after="0" w:line="240"/>
-        <w:ind w:right="0" w:left="0" w:firstLine="0"/>
-        <w:jc w:val="both"/>
-        <w:rPr>
-          <w:rFonts w:ascii="Calibri" w:hAnsi="Calibri" w:cs="Calibri" w:eastAsia="Calibri"/>
-          <w:color w:val="000000"/>
-          <w:spacing w:val="0"/>
-          <w:position w:val="0"/>
-          <w:sz w:val="21"/>
-          <w:shd w:fill="auto" w:val="clear"/>
-        </w:rPr>
-      </w:pPr>
-    </w:p>
-    <w:p>
-      <w:pPr>
-        <w:spacing w:before="0" w:after="0" w:line="240"/>
-        <w:ind w:right="0" w:left="0" w:firstLine="0"/>
-        <w:jc w:val="both"/>
-        <w:rPr>
-          <w:rFonts w:ascii="Calibri" w:hAnsi="Calibri" w:cs="Calibri" w:eastAsia="Calibri"/>
-          <w:color w:val="000000"/>
-          <w:spacing w:val="0"/>
-          <w:position w:val="0"/>
-          <w:sz w:val="21"/>
-          <w:shd w:fill="auto" w:val="clear"/>
-        </w:rPr>
-      </w:pPr>
+        <w:t xml:space="preserve">Précisez les moyens utilisés. Expliquez tout ce dont vous avez eu besoin pour réaliser vos tâches : langages de programmation, frameworks, outils, logiciels, documentations techniques, etc...</w:t>
+      </w:r>
+    </w:p>
+    <w:p>
+      <w:pPr>
+        <w:spacing w:before="0" w:after="0" w:line="240"/>
+        <w:ind w:right="0" w:left="0" w:firstLine="0"/>
+        <w:jc w:val="both"/>
+        <w:rPr>
+          <w:rFonts w:ascii="Calibri" w:hAnsi="Calibri" w:cs="Calibri" w:eastAsia="Calibri"/>
+          <w:color w:val="000000"/>
+          <w:spacing w:val="0"/>
+          <w:position w:val="0"/>
+          <w:sz w:val="21"/>
+          <w:shd w:fill="auto" w:val="clear"/>
+        </w:rPr>
+      </w:pPr>
+      <w:r>
+        <w:rPr>
+          <w:rFonts w:ascii="Calibri" w:hAnsi="Calibri" w:cs="Calibri" w:eastAsia="Calibri"/>
+          <w:color w:val="000000"/>
+          <w:spacing w:val="0"/>
+          <w:position w:val="0"/>
+          <w:sz w:val="21"/>
+          <w:shd w:fill="auto" w:val="clear"/>
+        </w:rPr>
+        <w:t xml:space="preserve">1. Utilisation de Github via Git Bash, pour développer le projet, conserver son historique et permettre au correcteur d'avoir l'ensemble des informations.</w:t>
+      </w:r>
+    </w:p>
+    <w:p>
+      <w:pPr>
+        <w:spacing w:before="0" w:after="0" w:line="240"/>
+        <w:ind w:right="0" w:left="0" w:firstLine="0"/>
+        <w:jc w:val="both"/>
+        <w:rPr>
+          <w:rFonts w:ascii="Calibri" w:hAnsi="Calibri" w:cs="Calibri" w:eastAsia="Calibri"/>
+          <w:color w:val="000000"/>
+          <w:spacing w:val="0"/>
+          <w:position w:val="0"/>
+          <w:sz w:val="21"/>
+          <w:shd w:fill="auto" w:val="clear"/>
+        </w:rPr>
+      </w:pPr>
+      <w:r>
+        <w:rPr>
+          <w:rFonts w:ascii="Calibri" w:hAnsi="Calibri" w:cs="Calibri" w:eastAsia="Calibri"/>
+          <w:color w:val="000000"/>
+          <w:spacing w:val="0"/>
+          <w:position w:val="0"/>
+          <w:sz w:val="21"/>
+          <w:shd w:fill="auto" w:val="clear"/>
+        </w:rPr>
+        <w:t xml:space="preserve">2. Utilisation du language de description HTML, afin d'ossaturer le projet de site web.</w:t>
+      </w:r>
+    </w:p>
+    <w:p>
+      <w:pPr>
+        <w:spacing w:before="0" w:after="0" w:line="240"/>
+        <w:ind w:right="0" w:left="0" w:firstLine="0"/>
+        <w:jc w:val="both"/>
+        <w:rPr>
+          <w:rFonts w:ascii="Calibri" w:hAnsi="Calibri" w:cs="Calibri" w:eastAsia="Calibri"/>
+          <w:color w:val="000000"/>
+          <w:spacing w:val="0"/>
+          <w:position w:val="0"/>
+          <w:sz w:val="21"/>
+          <w:shd w:fill="auto" w:val="clear"/>
+        </w:rPr>
+      </w:pPr>
+      <w:r>
+        <w:rPr>
+          <w:rFonts w:ascii="Calibri" w:hAnsi="Calibri" w:cs="Calibri" w:eastAsia="Calibri"/>
+          <w:color w:val="000000"/>
+          <w:spacing w:val="0"/>
+          <w:position w:val="0"/>
+          <w:sz w:val="21"/>
+          <w:shd w:fill="auto" w:val="clear"/>
+        </w:rPr>
+        <w:t xml:space="preserve">3. Pour cela, utilisation de l'IDE Visual Studio Code.</w:t>
+      </w:r>
+    </w:p>
+    <w:p>
+      <w:pPr>
+        <w:spacing w:before="0" w:after="0" w:line="240"/>
+        <w:ind w:right="0" w:left="0" w:firstLine="0"/>
+        <w:jc w:val="both"/>
+        <w:rPr>
+          <w:rFonts w:ascii="Calibri" w:hAnsi="Calibri" w:cs="Calibri" w:eastAsia="Calibri"/>
+          <w:color w:val="000000"/>
+          <w:spacing w:val="0"/>
+          <w:position w:val="0"/>
+          <w:sz w:val="21"/>
+          <w:shd w:fill="auto" w:val="clear"/>
+        </w:rPr>
+      </w:pPr>
+      <w:r>
+        <w:rPr>
+          <w:rFonts w:ascii="Calibri" w:hAnsi="Calibri" w:cs="Calibri" w:eastAsia="Calibri"/>
+          <w:color w:val="000000"/>
+          <w:spacing w:val="0"/>
+          <w:position w:val="0"/>
+          <w:sz w:val="21"/>
+          <w:shd w:fill="auto" w:val="clear"/>
+        </w:rPr>
+        <w:t xml:space="preserve">4. Utilisation d'Inkscape pour modéliser la page web voulue et pour la conception du logo.</w:t>
+      </w:r>
     </w:p>
     <w:p>
       <w:pPr>
@@ -1093,7 +883,213 @@
       <w:pPr>
         <w:numPr>
           <w:ilvl w:val="0"/>
-          <w:numId w:val="13"/>
+          <w:numId w:val="12"/>
+        </w:numPr>
+        <w:spacing w:before="0" w:after="0" w:line="240"/>
+        <w:ind w:right="0" w:left="720" w:hanging="360"/>
+        <w:jc w:val="both"/>
+        <w:rPr>
+          <w:rFonts w:ascii="Calibri" w:hAnsi="Calibri" w:cs="Calibri" w:eastAsia="Calibri"/>
+          <w:color w:val="000000"/>
+          <w:spacing w:val="0"/>
+          <w:position w:val="0"/>
+          <w:sz w:val="21"/>
+          <w:shd w:fill="auto" w:val="clear"/>
+        </w:rPr>
+      </w:pPr>
+      <w:r>
+        <w:rPr>
+          <w:rFonts w:ascii="Calibri" w:hAnsi="Calibri" w:cs="Calibri" w:eastAsia="Calibri"/>
+          <w:color w:val="000000"/>
+          <w:spacing w:val="0"/>
+          <w:position w:val="0"/>
+          <w:sz w:val="21"/>
+          <w:shd w:fill="auto" w:val="clear"/>
+        </w:rPr>
+        <w:t xml:space="preserve">Contexte. Les noms des organismes, entreprises ou associations, dans lesquels vous avez exercé vos pratiques.</w:t>
+      </w:r>
+    </w:p>
+    <w:p>
+      <w:pPr>
+        <w:spacing w:before="0" w:after="0" w:line="240"/>
+        <w:ind w:right="0" w:left="360" w:firstLine="360"/>
+        <w:jc w:val="both"/>
+        <w:rPr>
+          <w:rFonts w:ascii="Calibri" w:hAnsi="Calibri" w:cs="Calibri" w:eastAsia="Calibri"/>
+          <w:color w:val="000000"/>
+          <w:spacing w:val="0"/>
+          <w:position w:val="0"/>
+          <w:sz w:val="21"/>
+          <w:shd w:fill="auto" w:val="clear"/>
+        </w:rPr>
+      </w:pPr>
+      <w:r>
+        <w:rPr>
+          <w:rFonts w:ascii="Calibri" w:hAnsi="Calibri" w:cs="Calibri" w:eastAsia="Calibri"/>
+          <w:color w:val="000000"/>
+          <w:spacing w:val="0"/>
+          <w:position w:val="0"/>
+          <w:sz w:val="21"/>
+          <w:shd w:fill="auto" w:val="clear"/>
+        </w:rPr>
+        <w:t xml:space="preserve">NB: Pour le cas des exercices et évaluations demandées sur la plateforme Studi, il s'agit de...Studi.</w:t>
+      </w:r>
+    </w:p>
+    <w:p>
+      <w:pPr>
+        <w:spacing w:before="0" w:after="0" w:line="240"/>
+        <w:ind w:right="0" w:left="0" w:firstLine="0"/>
+        <w:jc w:val="both"/>
+        <w:rPr>
+          <w:rFonts w:ascii="Calibri" w:hAnsi="Calibri" w:cs="Calibri" w:eastAsia="Calibri"/>
+          <w:color w:val="000000"/>
+          <w:spacing w:val="0"/>
+          <w:position w:val="0"/>
+          <w:sz w:val="21"/>
+          <w:shd w:fill="auto" w:val="clear"/>
+        </w:rPr>
+      </w:pPr>
+    </w:p>
+    <w:p>
+      <w:pPr>
+        <w:spacing w:before="0" w:after="0" w:line="240"/>
+        <w:ind w:right="0" w:left="0" w:firstLine="0"/>
+        <w:jc w:val="both"/>
+        <w:rPr>
+          <w:rFonts w:ascii="Calibri" w:hAnsi="Calibri" w:cs="Calibri" w:eastAsia="Calibri"/>
+          <w:color w:val="000000"/>
+          <w:spacing w:val="0"/>
+          <w:position w:val="0"/>
+          <w:sz w:val="21"/>
+          <w:shd w:fill="auto" w:val="clear"/>
+        </w:rPr>
+      </w:pPr>
+    </w:p>
+    <w:p>
+      <w:pPr>
+        <w:spacing w:before="0" w:after="0" w:line="240"/>
+        <w:ind w:right="0" w:left="0" w:firstLine="0"/>
+        <w:jc w:val="both"/>
+        <w:rPr>
+          <w:rFonts w:ascii="Calibri" w:hAnsi="Calibri" w:cs="Calibri" w:eastAsia="Calibri"/>
+          <w:color w:val="000000"/>
+          <w:spacing w:val="0"/>
+          <w:position w:val="0"/>
+          <w:sz w:val="21"/>
+          <w:shd w:fill="auto" w:val="clear"/>
+        </w:rPr>
+      </w:pPr>
+    </w:p>
+    <w:p>
+      <w:pPr>
+        <w:spacing w:before="0" w:after="0" w:line="240"/>
+        <w:ind w:right="0" w:left="0" w:firstLine="0"/>
+        <w:jc w:val="both"/>
+        <w:rPr>
+          <w:rFonts w:ascii="Calibri" w:hAnsi="Calibri" w:cs="Calibri" w:eastAsia="Calibri"/>
+          <w:color w:val="000000"/>
+          <w:spacing w:val="0"/>
+          <w:position w:val="0"/>
+          <w:sz w:val="21"/>
+          <w:shd w:fill="auto" w:val="clear"/>
+        </w:rPr>
+      </w:pPr>
+    </w:p>
+    <w:p>
+      <w:pPr>
+        <w:spacing w:before="0" w:after="0" w:line="240"/>
+        <w:ind w:right="0" w:left="0" w:firstLine="0"/>
+        <w:jc w:val="both"/>
+        <w:rPr>
+          <w:rFonts w:ascii="Calibri" w:hAnsi="Calibri" w:cs="Calibri" w:eastAsia="Calibri"/>
+          <w:color w:val="000000"/>
+          <w:spacing w:val="0"/>
+          <w:position w:val="0"/>
+          <w:sz w:val="21"/>
+          <w:shd w:fill="auto" w:val="clear"/>
+        </w:rPr>
+      </w:pPr>
+    </w:p>
+    <w:p>
+      <w:pPr>
+        <w:spacing w:before="0" w:after="0" w:line="240"/>
+        <w:ind w:right="0" w:left="0" w:firstLine="0"/>
+        <w:jc w:val="both"/>
+        <w:rPr>
+          <w:rFonts w:ascii="Calibri" w:hAnsi="Calibri" w:cs="Calibri" w:eastAsia="Calibri"/>
+          <w:color w:val="000000"/>
+          <w:spacing w:val="0"/>
+          <w:position w:val="0"/>
+          <w:sz w:val="21"/>
+          <w:shd w:fill="auto" w:val="clear"/>
+        </w:rPr>
+      </w:pPr>
+    </w:p>
+    <w:p>
+      <w:pPr>
+        <w:spacing w:before="0" w:after="0" w:line="240"/>
+        <w:ind w:right="0" w:left="0" w:firstLine="0"/>
+        <w:jc w:val="both"/>
+        <w:rPr>
+          <w:rFonts w:ascii="Calibri" w:hAnsi="Calibri" w:cs="Calibri" w:eastAsia="Calibri"/>
+          <w:color w:val="000000"/>
+          <w:spacing w:val="0"/>
+          <w:position w:val="0"/>
+          <w:sz w:val="21"/>
+          <w:shd w:fill="auto" w:val="clear"/>
+        </w:rPr>
+      </w:pPr>
+    </w:p>
+    <w:p>
+      <w:pPr>
+        <w:spacing w:before="0" w:after="0" w:line="240"/>
+        <w:ind w:right="0" w:left="0" w:firstLine="0"/>
+        <w:jc w:val="both"/>
+        <w:rPr>
+          <w:rFonts w:ascii="Calibri" w:hAnsi="Calibri" w:cs="Calibri" w:eastAsia="Calibri"/>
+          <w:color w:val="000000"/>
+          <w:spacing w:val="0"/>
+          <w:position w:val="0"/>
+          <w:sz w:val="21"/>
+          <w:shd w:fill="auto" w:val="clear"/>
+        </w:rPr>
+      </w:pPr>
+    </w:p>
+    <w:p>
+      <w:pPr>
+        <w:spacing w:before="0" w:after="0" w:line="240"/>
+        <w:ind w:right="0" w:left="0" w:firstLine="0"/>
+        <w:jc w:val="both"/>
+        <w:rPr>
+          <w:rFonts w:ascii="Calibri" w:hAnsi="Calibri" w:cs="Calibri" w:eastAsia="Calibri"/>
+          <w:color w:val="000000"/>
+          <w:spacing w:val="0"/>
+          <w:position w:val="0"/>
+          <w:sz w:val="21"/>
+          <w:shd w:fill="auto" w:val="clear"/>
+        </w:rPr>
+      </w:pPr>
+    </w:p>
+    <w:p>
+      <w:pPr>
+        <w:spacing w:before="0" w:after="0" w:line="240"/>
+        <w:ind w:right="0" w:left="0" w:firstLine="0"/>
+        <w:jc w:val="both"/>
+        <w:rPr>
+          <w:rFonts w:ascii="Calibri" w:hAnsi="Calibri" w:cs="Calibri" w:eastAsia="Calibri"/>
+          <w:color w:val="000000"/>
+          <w:spacing w:val="0"/>
+          <w:position w:val="0"/>
+          <w:sz w:val="21"/>
+          <w:shd w:fill="auto" w:val="clear"/>
+        </w:rPr>
+      </w:pPr>
+    </w:p>
+    <w:p>
+      <w:pPr>
+        <w:numPr>
+          <w:ilvl w:val="0"/>
+          <w:numId w:val="15"/>
         </w:numPr>
         <w:spacing w:before="0" w:after="0" w:line="240"/>
         <w:ind w:right="0" w:left="0" w:firstLine="0"/>
@@ -1314,13 +1310,13 @@
   <w:num w:numId="5">
     <w:abstractNumId w:val="18"/>
   </w:num>
-  <w:num w:numId="8">
+  <w:num w:numId="10">
     <w:abstractNumId w:val="12"/>
   </w:num>
-  <w:num w:numId="10">
+  <w:num w:numId="12">
     <w:abstractNumId w:val="6"/>
   </w:num>
-  <w:num w:numId="13">
+  <w:num w:numId="15">
     <w:abstractNumId w:val="0"/>
   </w:num>
 </w:numbering>

</xml_diff>

<commit_message>
Add bootstrap in project and index.html file
</commit_message>
<xml_diff>
--- a/Créer un site web HTML CSS Bootstrap [Laurent Bourcin].docx
+++ b/Créer un site web HTML CSS Bootstrap [Laurent Bourcin].docx
@@ -639,6 +639,58 @@
           <w:shd w:fill="auto" w:val="clear"/>
         </w:rPr>
       </w:pPr>
+      <w:r>
+        <w:rPr>
+          <w:rFonts w:ascii="Calibri" w:hAnsi="Calibri" w:cs="Calibri" w:eastAsia="Calibri"/>
+          <w:color w:val="000000"/>
+          <w:spacing w:val="0"/>
+          <w:position w:val="0"/>
+          <w:sz w:val="21"/>
+          <w:shd w:fill="auto" w:val="clear"/>
+        </w:rPr>
+        <w:t xml:space="preserve">9. Création de la branche "Bootstrap", pour son ajout et son développement.</w:t>
+      </w:r>
+    </w:p>
+    <w:p>
+      <w:pPr>
+        <w:spacing w:before="0" w:after="0" w:line="240"/>
+        <w:ind w:right="0" w:left="0" w:firstLine="0"/>
+        <w:jc w:val="both"/>
+        <w:rPr>
+          <w:rFonts w:ascii="Calibri" w:hAnsi="Calibri" w:cs="Calibri" w:eastAsia="Calibri"/>
+          <w:color w:val="000000"/>
+          <w:spacing w:val="0"/>
+          <w:position w:val="0"/>
+          <w:sz w:val="21"/>
+          <w:shd w:fill="auto" w:val="clear"/>
+        </w:rPr>
+      </w:pPr>
+      <w:r>
+        <w:rPr>
+          <w:rFonts w:ascii="Calibri" w:hAnsi="Calibri" w:cs="Calibri" w:eastAsia="Calibri"/>
+          <w:color w:val="000000"/>
+          <w:spacing w:val="0"/>
+          <w:position w:val="0"/>
+          <w:sz w:val="21"/>
+          <w:shd w:fill="auto" w:val="clear"/>
+        </w:rPr>
+        <w:t xml:space="preserve">10. Ajout de Bootstrap en local et dans le fichier index.html.</w:t>
+      </w:r>
+    </w:p>
+    <w:p>
+      <w:pPr>
+        <w:spacing w:before="0" w:after="0" w:line="240"/>
+        <w:ind w:right="0" w:left="0" w:firstLine="0"/>
+        <w:jc w:val="both"/>
+        <w:rPr>
+          <w:rFonts w:ascii="Calibri" w:hAnsi="Calibri" w:cs="Calibri" w:eastAsia="Calibri"/>
+          <w:color w:val="000000"/>
+          <w:spacing w:val="0"/>
+          <w:position w:val="0"/>
+          <w:sz w:val="21"/>
+          <w:shd w:fill="auto" w:val="clear"/>
+        </w:rPr>
+      </w:pPr>
     </w:p>
     <w:p>
       <w:pPr>
@@ -817,6 +869,32 @@
           <w:shd w:fill="auto" w:val="clear"/>
         </w:rPr>
         <w:t xml:space="preserve">4. Utilisation d'Inkscape pour modéliser la page web voulue et pour la conception du logo.</w:t>
+      </w:r>
+    </w:p>
+    <w:p>
+      <w:pPr>
+        <w:spacing w:before="0" w:after="0" w:line="240"/>
+        <w:ind w:right="0" w:left="0" w:firstLine="0"/>
+        <w:jc w:val="both"/>
+        <w:rPr>
+          <w:rFonts w:ascii="Calibri" w:hAnsi="Calibri" w:cs="Calibri" w:eastAsia="Calibri"/>
+          <w:color w:val="000000"/>
+          <w:spacing w:val="0"/>
+          <w:position w:val="0"/>
+          <w:sz w:val="21"/>
+          <w:shd w:fill="auto" w:val="clear"/>
+        </w:rPr>
+      </w:pPr>
+      <w:r>
+        <w:rPr>
+          <w:rFonts w:ascii="Calibri" w:hAnsi="Calibri" w:cs="Calibri" w:eastAsia="Calibri"/>
+          <w:color w:val="000000"/>
+          <w:spacing w:val="0"/>
+          <w:position w:val="0"/>
+          <w:sz w:val="21"/>
+          <w:shd w:fill="auto" w:val="clear"/>
+        </w:rPr>
+        <w:t xml:space="preserve">5. Utilisation de Bootstrap comme demandé.</w:t>
       </w:r>
     </w:p>
     <w:p>

</xml_diff>

<commit_message>
Center ACM logo, h1, icons_links and summary in Header of index.html file
</commit_message>
<xml_diff>
--- a/Créer un site web HTML CSS Bootstrap [Laurent Bourcin].docx
+++ b/Créer un site web HTML CSS Bootstrap [Laurent Bourcin].docx
@@ -675,6 +675,32 @@
           <w:shd w:fill="auto" w:val="clear"/>
         </w:rPr>
         <w:t xml:space="preserve">10. Ajout de Bootstrap en local et dans le fichier index.html.</w:t>
+      </w:r>
+    </w:p>
+    <w:p>
+      <w:pPr>
+        <w:spacing w:before="0" w:after="0" w:line="240"/>
+        <w:ind w:right="0" w:left="0" w:firstLine="0"/>
+        <w:jc w:val="both"/>
+        <w:rPr>
+          <w:rFonts w:ascii="Calibri" w:hAnsi="Calibri" w:cs="Calibri" w:eastAsia="Calibri"/>
+          <w:color w:val="000000"/>
+          <w:spacing w:val="0"/>
+          <w:position w:val="0"/>
+          <w:sz w:val="21"/>
+          <w:shd w:fill="auto" w:val="clear"/>
+        </w:rPr>
+      </w:pPr>
+      <w:r>
+        <w:rPr>
+          <w:rFonts w:ascii="Calibri" w:hAnsi="Calibri" w:cs="Calibri" w:eastAsia="Calibri"/>
+          <w:color w:val="000000"/>
+          <w:spacing w:val="0"/>
+          <w:position w:val="0"/>
+          <w:sz w:val="21"/>
+          <w:shd w:fill="auto" w:val="clear"/>
+        </w:rPr>
+        <w:t xml:space="preserve">11. J'utilise un fichier css pour complémenter l'utilisation de Bootstrap pour le style du fichier index.html.</w:t>
       </w:r>
     </w:p>
     <w:p>

</xml_diff>